<commit_message>
Update with latest cool stuff
</commit_message>
<xml_diff>
--- a/docs/MSDS 6371 Project Description.docx
+++ b/docs/MSDS 6371 Project Description.docx
@@ -447,13 +447,40 @@
           <w:color w:val="555555"/>
           <w:sz w:val="22"/>
         </w:rPr>
-        <w:t xml:space="preserve">Ames only sells houses in the NAmes, Edwards and BrkSide neighborhoods and would like to simply get an estimate of how the SalePrice of the house is related to the square footage of the living area of the house (GrLIvArea) and if </w:t>
-      </w:r>
-      <w:r>
-        <w:rPr>
-          <w:rFonts w:ascii="Helvetica Neue" w:hAnsi="Helvetica Neue"/>
-          <w:color w:val="555555"/>
-          <w:sz w:val="22"/>
+        <w:t xml:space="preserve">Ames </w:t>
+      </w:r>
+      <w:r>
+        <w:rPr>
+          <w:rFonts w:ascii="Helvetica Neue" w:hAnsi="Helvetica Neue"/>
+          <w:color w:val="555555"/>
+          <w:sz w:val="22"/>
+          <w:highlight w:val="yellow"/>
+        </w:rPr>
+        <w:t>only sells houses in the NAmes, Edwards and BrkSide</w:t>
+      </w:r>
+      <w:r>
+        <w:rPr>
+          <w:rFonts w:ascii="Helvetica Neue" w:hAnsi="Helvetica Neue"/>
+          <w:color w:val="555555"/>
+          <w:sz w:val="22"/>
+        </w:rPr>
+        <w:t xml:space="preserve"> neighborhoods and would like to simply </w:t>
+      </w:r>
+      <w:r>
+        <w:rPr>
+          <w:rFonts w:ascii="Helvetica Neue" w:hAnsi="Helvetica Neue"/>
+          <w:color w:val="555555"/>
+          <w:sz w:val="22"/>
+          <w:highlight w:val="cyan"/>
+        </w:rPr>
+        <w:t xml:space="preserve">get an estimate of how the SalePrice of the house is related to the square footage of the living area of the house (GrLIvArea) and if </w:t>
+      </w:r>
+      <w:r>
+        <w:rPr>
+          <w:rFonts w:ascii="Helvetica Neue" w:hAnsi="Helvetica Neue"/>
+          <w:color w:val="555555"/>
+          <w:sz w:val="22"/>
+          <w:highlight w:val="cyan"/>
         </w:rPr>
         <w:t>the SalesPrice (and its relationship to square footage)</w:t>
       </w:r>
@@ -462,8 +489,17 @@
           <w:rFonts w:ascii="Helvetica Neue" w:hAnsi="Helvetica Neue"/>
           <w:color w:val="555555"/>
           <w:sz w:val="22"/>
-        </w:rPr>
-        <w:t xml:space="preserve"> depends on which neighborhood the house is located in. Build </w:t>
+          <w:highlight w:val="cyan"/>
+        </w:rPr>
+        <w:t xml:space="preserve"> depends on which neighborhood the house is located in.</w:t>
+      </w:r>
+      <w:r>
+        <w:rPr>
+          <w:rFonts w:ascii="Helvetica Neue" w:hAnsi="Helvetica Neue"/>
+          <w:color w:val="555555"/>
+          <w:sz w:val="22"/>
+        </w:rPr>
+        <w:t xml:space="preserve"> Build </w:t>
       </w:r>
       <w:r>
         <w:rPr>
@@ -510,6 +546,7 @@
           <w:rFonts w:ascii="Helvetica Neue" w:hAnsi="Helvetica Neue"/>
           <w:color w:val="555555"/>
           <w:sz w:val="22"/>
+          <w:highlight w:val="yellow"/>
         </w:rPr>
         <w:t>talk about living area in increment</w:t>
       </w:r>
@@ -518,6 +555,7 @@
           <w:rFonts w:ascii="Helvetica Neue" w:hAnsi="Helvetica Neue"/>
           <w:color w:val="555555"/>
           <w:sz w:val="22"/>
+          <w:highlight w:val="yellow"/>
         </w:rPr>
         <w:t>s</w:t>
       </w:r>
@@ -526,6 +564,7 @@
           <w:rFonts w:ascii="Helvetica Neue" w:hAnsi="Helvetica Neue"/>
           <w:color w:val="555555"/>
           <w:sz w:val="22"/>
+          <w:highlight w:val="yellow"/>
         </w:rPr>
         <w:t xml:space="preserve"> of 100 sq</w:t>
       </w:r>
@@ -534,6 +573,7 @@
           <w:rFonts w:ascii="Helvetica Neue" w:hAnsi="Helvetica Neue"/>
           <w:color w:val="555555"/>
           <w:sz w:val="22"/>
+          <w:highlight w:val="yellow"/>
         </w:rPr>
         <w:t xml:space="preserve">. </w:t>
       </w:r>
@@ -542,6 +582,7 @@
           <w:rFonts w:ascii="Helvetica Neue" w:hAnsi="Helvetica Neue"/>
           <w:color w:val="555555"/>
           <w:sz w:val="22"/>
+          <w:highlight w:val="yellow"/>
         </w:rPr>
         <w:t>ft</w:t>
       </w:r>
@@ -551,15 +592,33 @@
           <w:color w:val="555555"/>
           <w:sz w:val="22"/>
         </w:rPr>
-        <w:t>. Provide your client with the estimate (or estimates if it varies by neighborhood) as well as confidence intervals for</w:t>
-      </w:r>
-      <w:r>
-        <w:rPr>
-          <w:rFonts w:ascii="Helvetica Neue" w:hAnsi="Helvetica Neue"/>
-          <w:color w:val="555555"/>
-          <w:sz w:val="22"/>
-        </w:rPr>
-        <w:t xml:space="preserve"> any estimate(s) you provide. It turns out</w:t>
+        <w:t xml:space="preserve">. </w:t>
+      </w:r>
+      <w:r>
+        <w:rPr>
+          <w:rFonts w:ascii="Helvetica Neue" w:hAnsi="Helvetica Neue"/>
+          <w:color w:val="555555"/>
+          <w:sz w:val="22"/>
+          <w:highlight w:val="cyan"/>
+        </w:rPr>
+        <w:t>Provide your client with the estimate (or estimates if it varies by neighborhood) as well as confidence intervals for</w:t>
+      </w:r>
+      <w:r>
+        <w:rPr>
+          <w:rFonts w:ascii="Helvetica Neue" w:hAnsi="Helvetica Neue"/>
+          <w:color w:val="555555"/>
+          <w:sz w:val="22"/>
+          <w:highlight w:val="cyan"/>
+        </w:rPr>
+        <w:t xml:space="preserve"> any estimate(s) you provide</w:t>
+      </w:r>
+      <w:r>
+        <w:rPr>
+          <w:rFonts w:ascii="Helvetica Neue" w:hAnsi="Helvetica Neue"/>
+          <w:color w:val="555555"/>
+          <w:sz w:val="22"/>
+        </w:rPr>
+        <w:t>. It turns out</w:t>
       </w:r>
       <w:r>
         <w:rPr>
@@ -599,7 +658,24 @@
           <w:color w:val="555555"/>
           <w:sz w:val="22"/>
         </w:rPr>
-        <w:t>herefore, make sure and provide evidence that the model assumptions are met and that any suspicious observations (outliers / influential observations) have been identified and addressed. Finally, of course</w:t>
+        <w:t xml:space="preserve">herefore, make sure </w:t>
+      </w:r>
+      <w:r>
+        <w:rPr>
+          <w:rFonts w:ascii="Helvetica Neue" w:hAnsi="Helvetica Neue"/>
+          <w:color w:val="555555"/>
+          <w:sz w:val="22"/>
+          <w:highlight w:val="cyan"/>
+        </w:rPr>
+        <w:t>and provide evidence that the model assumptions are met and that any suspicious observations (outliers / influential observations) have been identified and addressed.</w:t>
+      </w:r>
+      <w:r>
+        <w:rPr>
+          <w:rFonts w:ascii="Helvetica Neue" w:hAnsi="Helvetica Neue"/>
+          <w:color w:val="555555"/>
+          <w:sz w:val="22"/>
+        </w:rPr>
+        <w:t xml:space="preserve"> Finally, of course</w:t>
       </w:r>
       <w:r>
         <w:rPr>
@@ -615,23 +691,50 @@
           <w:color w:val="555555"/>
           <w:sz w:val="22"/>
         </w:rPr>
-        <w:t xml:space="preserve"> provide your client with a well written conclusion that quantifies the relationship </w:t>
-      </w:r>
-      <w:r>
-        <w:rPr>
-          <w:rFonts w:ascii="Helvetica Neue" w:hAnsi="Helvetica Neue"/>
-          <w:color w:val="555555"/>
-          <w:sz w:val="22"/>
-        </w:rPr>
-        <w:t xml:space="preserve">between living area and sale price with respect to these three neighborhoods. </w:t>
-      </w:r>
-      <w:r>
-        <w:rPr>
-          <w:rFonts w:ascii="Helvetica Neue" w:hAnsi="Helvetica Neue"/>
-          <w:color w:val="555555"/>
-          <w:sz w:val="22"/>
-        </w:rPr>
-        <w:t>Remember that the company is only concerned with the three neighborhoods they sell in.</w:t>
+        <w:t xml:space="preserve"> provide your client with </w:t>
+      </w:r>
+      <w:r>
+        <w:rPr>
+          <w:rFonts w:ascii="Helvetica Neue" w:hAnsi="Helvetica Neue"/>
+          <w:color w:val="555555"/>
+          <w:sz w:val="22"/>
+          <w:highlight w:val="cyan"/>
+        </w:rPr>
+        <w:t xml:space="preserve">a well written conclusion that quantifies the relationship </w:t>
+      </w:r>
+      <w:r>
+        <w:rPr>
+          <w:rFonts w:ascii="Helvetica Neue" w:hAnsi="Helvetica Neue"/>
+          <w:color w:val="555555"/>
+          <w:sz w:val="22"/>
+          <w:highlight w:val="cyan"/>
+        </w:rPr>
+        <w:t>between living area and sale price with respect to these three neighborhoods.</w:t>
+      </w:r>
+      <w:r>
+        <w:rPr>
+          <w:rFonts w:ascii="Helvetica Neue" w:hAnsi="Helvetica Neue"/>
+          <w:color w:val="555555"/>
+          <w:sz w:val="22"/>
+        </w:rPr>
+        <w:t xml:space="preserve"> </w:t>
+      </w:r>
+      <w:r>
+        <w:rPr>
+          <w:rFonts w:ascii="Helvetica Neue" w:hAnsi="Helvetica Neue"/>
+          <w:color w:val="555555"/>
+          <w:sz w:val="22"/>
+        </w:rPr>
+        <w:t xml:space="preserve">Remember that the company is </w:t>
+      </w:r>
+      <w:r>
+        <w:rPr>
+          <w:rFonts w:ascii="Helvetica Neue" w:hAnsi="Helvetica Neue"/>
+          <w:color w:val="555555"/>
+          <w:sz w:val="22"/>
+          <w:highlight w:val="yellow"/>
+        </w:rPr>
+        <w:t>only concerned with the three neighborhoods they sell in.</w:t>
       </w:r>
       <w:r>
         <w:rPr>
@@ -684,13 +787,23 @@
           <w:color w:val="555555"/>
           <w:sz w:val="22"/>
         </w:rPr>
-        <w:t>ANALYSIS 2: Build the</w:t>
-      </w:r>
-      <w:r>
-        <w:rPr>
-          <w:rFonts w:ascii="Helvetica Neue" w:hAnsi="Helvetica Neue"/>
-          <w:color w:val="555555"/>
-          <w:sz w:val="22"/>
+        <w:t xml:space="preserve">ANALYSIS 2: </w:t>
+      </w:r>
+      <w:r>
+        <w:rPr>
+          <w:rFonts w:ascii="Helvetica Neue" w:hAnsi="Helvetica Neue"/>
+          <w:color w:val="555555"/>
+          <w:sz w:val="22"/>
+          <w:highlight w:val="cyan"/>
+        </w:rPr>
+        <w:t>Build the</w:t>
+      </w:r>
+      <w:r>
+        <w:rPr>
+          <w:rFonts w:ascii="Helvetica Neue" w:hAnsi="Helvetica Neue"/>
+          <w:color w:val="555555"/>
+          <w:sz w:val="22"/>
+          <w:highlight w:val="cyan"/>
         </w:rPr>
         <w:t xml:space="preserve"> most predictive model</w:t>
       </w:r>
@@ -699,8 +812,46 @@
           <w:rFonts w:ascii="Helvetica Neue" w:hAnsi="Helvetica Neue"/>
           <w:color w:val="555555"/>
           <w:sz w:val="22"/>
-        </w:rPr>
-        <w:t xml:space="preserve"> for sales prices of homes in all of Ames Iowa.  This includes all neighborhoods</w:t>
+          <w:highlight w:val="cyan"/>
+        </w:rPr>
+        <w:t xml:space="preserve"> for sales prices of homes in </w:t>
+      </w:r>
+      <w:r>
+        <w:rPr>
+          <w:rFonts w:ascii="Helvetica Neue" w:hAnsi="Helvetica Neue"/>
+          <w:b/>
+          <w:bCs/>
+          <w:color w:val="555555"/>
+          <w:sz w:val="22"/>
+          <w:highlight w:val="cyan"/>
+        </w:rPr>
+        <w:t>all of Ames Iowa</w:t>
+      </w:r>
+      <w:r>
+        <w:rPr>
+          <w:rFonts w:ascii="Helvetica Neue" w:hAnsi="Helvetica Neue"/>
+          <w:color w:val="555555"/>
+          <w:sz w:val="22"/>
+          <w:highlight w:val="cyan"/>
+        </w:rPr>
+        <w:t>.</w:t>
+      </w:r>
+      <w:r>
+        <w:rPr>
+          <w:rFonts w:ascii="Helvetica Neue" w:hAnsi="Helvetica Neue"/>
+          <w:color w:val="555555"/>
+          <w:sz w:val="22"/>
+        </w:rPr>
+        <w:t xml:space="preserve">  </w:t>
+      </w:r>
+      <w:r>
+        <w:rPr>
+          <w:rFonts w:ascii="Helvetica Neue" w:hAnsi="Helvetica Neue"/>
+          <w:color w:val="555555"/>
+          <w:sz w:val="22"/>
+          <w:highlight w:val="yellow"/>
+        </w:rPr>
+        <w:t>This includes all neighborhoods</w:t>
       </w:r>
       <w:r>
         <w:rPr>
@@ -729,6 +880,8 @@
       <w:r>
         <w:rPr>
           <w:rFonts w:ascii="Helvetica Neue" w:hAnsi="Helvetica Neue"/>
+          <w:b/>
+          <w:bCs/>
           <w:color w:val="555555"/>
           <w:sz w:val="22"/>
         </w:rPr>
@@ -737,6 +890,8 @@
       <w:r>
         <w:rPr>
           <w:rFonts w:ascii="Helvetica Neue" w:hAnsi="Helvetica Neue"/>
+          <w:b/>
+          <w:bCs/>
           <w:color w:val="555555"/>
           <w:sz w:val="22"/>
         </w:rPr>
@@ -772,13 +927,23 @@
           <w:color w:val="555555"/>
           <w:sz w:val="22"/>
         </w:rPr>
-        <w:t>Specifically, you sho</w:t>
-      </w:r>
-      <w:r>
-        <w:rPr>
-          <w:rFonts w:ascii="Helvetica Neue" w:hAnsi="Helvetica Neue"/>
-          <w:color w:val="555555"/>
-          <w:sz w:val="22"/>
+        <w:t xml:space="preserve">Specifically, you </w:t>
+      </w:r>
+      <w:r>
+        <w:rPr>
+          <w:rFonts w:ascii="Helvetica Neue" w:hAnsi="Helvetica Neue"/>
+          <w:color w:val="555555"/>
+          <w:sz w:val="22"/>
+          <w:highlight w:val="cyan"/>
+        </w:rPr>
+        <w:t>sho</w:t>
+      </w:r>
+      <w:r>
+        <w:rPr>
+          <w:rFonts w:ascii="Helvetica Neue" w:hAnsi="Helvetica Neue"/>
+          <w:color w:val="555555"/>
+          <w:sz w:val="22"/>
+          <w:highlight w:val="cyan"/>
         </w:rPr>
         <w:t>uld produce 4</w:t>
       </w:r>
@@ -787,6 +952,7 @@
           <w:rFonts w:ascii="Helvetica Neue" w:hAnsi="Helvetica Neue"/>
           <w:color w:val="555555"/>
           <w:sz w:val="22"/>
+          <w:highlight w:val="cyan"/>
         </w:rPr>
         <w:t xml:space="preserve"> models: one from forward selection, one </w:t>
       </w:r>
@@ -795,6 +961,7 @@
           <w:rFonts w:ascii="Helvetica Neue" w:hAnsi="Helvetica Neue"/>
           <w:color w:val="555555"/>
           <w:sz w:val="22"/>
+          <w:highlight w:val="cyan"/>
         </w:rPr>
         <w:t xml:space="preserve">from backwards elimination, </w:t>
       </w:r>
@@ -803,7 +970,9 @@
           <w:rFonts w:ascii="Helvetica Neue" w:hAnsi="Helvetica Neue"/>
           <w:color w:val="555555"/>
           <w:sz w:val="22"/>
-        </w:rPr>
+          <w:highlight w:val="cyan"/>
+        </w:rPr>
+        <w:lastRenderedPageBreak/>
         <w:t>one from stepwise selection</w:t>
       </w:r>
       <w:r>
@@ -811,6 +980,7 @@
           <w:rFonts w:ascii="Helvetica Neue" w:hAnsi="Helvetica Neue"/>
           <w:color w:val="555555"/>
           <w:sz w:val="22"/>
+          <w:highlight w:val="cyan"/>
         </w:rPr>
         <w:t>,</w:t>
       </w:r>
@@ -819,22 +989,41 @@
           <w:rFonts w:ascii="Helvetica Neue" w:hAnsi="Helvetica Neue"/>
           <w:color w:val="555555"/>
           <w:sz w:val="22"/>
-        </w:rPr>
-        <w:t xml:space="preserve"> and one that you build custom.  The custom model could be one of the three preceding models or one that you build by adding or subtracting variables at your will</w:t>
-      </w:r>
-      <w:r>
-        <w:rPr>
-          <w:rFonts w:ascii="Helvetica Neue" w:hAnsi="Helvetica Neue"/>
-          <w:color w:val="555555"/>
-          <w:sz w:val="22"/>
-        </w:rPr>
-        <w:t>.  Generate an adjusted R</w:t>
-      </w:r>
-      <w:r>
-        <w:rPr>
-          <w:rFonts w:ascii="Helvetica Neue" w:hAnsi="Helvetica Neue"/>
-          <w:color w:val="555555"/>
-          <w:sz w:val="22"/>
+          <w:highlight w:val="cyan"/>
+        </w:rPr>
+        <w:t xml:space="preserve"> and one that you build custom.</w:t>
+      </w:r>
+      <w:r>
+        <w:rPr>
+          <w:rFonts w:ascii="Helvetica Neue" w:hAnsi="Helvetica Neue"/>
+          <w:color w:val="555555"/>
+          <w:sz w:val="22"/>
+        </w:rPr>
+        <w:t xml:space="preserve">  The custom model could be one of the three preceding models or one that you build by adding or subtracting variables at your will</w:t>
+      </w:r>
+      <w:r>
+        <w:rPr>
+          <w:rFonts w:ascii="Helvetica Neue" w:hAnsi="Helvetica Neue"/>
+          <w:color w:val="555555"/>
+          <w:sz w:val="22"/>
+        </w:rPr>
+        <w:t xml:space="preserve">.  </w:t>
+      </w:r>
+      <w:r>
+        <w:rPr>
+          <w:rFonts w:ascii="Helvetica Neue" w:hAnsi="Helvetica Neue"/>
+          <w:color w:val="555555"/>
+          <w:sz w:val="22"/>
+          <w:highlight w:val="cyan"/>
+        </w:rPr>
+        <w:t>Generate an adjusted R</w:t>
+      </w:r>
+      <w:r>
+        <w:rPr>
+          <w:rFonts w:ascii="Helvetica Neue" w:hAnsi="Helvetica Neue"/>
+          <w:color w:val="555555"/>
+          <w:sz w:val="22"/>
+          <w:highlight w:val="cyan"/>
           <w:vertAlign w:val="superscript"/>
         </w:rPr>
         <w:t>2</w:t>
@@ -844,17 +1033,34 @@
           <w:rFonts w:ascii="Helvetica Neue" w:hAnsi="Helvetica Neue"/>
           <w:color w:val="555555"/>
           <w:sz w:val="22"/>
-        </w:rPr>
-        <w:t xml:space="preserve">, CV Press and </w:t>
-      </w:r>
-      <w:r>
-        <w:rPr>
-          <w:rFonts w:ascii="Helvetica Neue" w:hAnsi="Helvetica Neue"/>
-          <w:color w:val="555555"/>
-          <w:sz w:val="22"/>
-        </w:rPr>
-        <w:lastRenderedPageBreak/>
-        <w:t xml:space="preserve">Kaggle Score for each of these models and clearly describe which model you feel is the best in terms of being able to predict future sale prices of homes in Ames, Iowa.  </w:t>
+          <w:highlight w:val="cyan"/>
+        </w:rPr>
+        <w:t>, CV Press and Kaggle Score for each of these models</w:t>
+      </w:r>
+      <w:r>
+        <w:rPr>
+          <w:rFonts w:ascii="Helvetica Neue" w:hAnsi="Helvetica Neue"/>
+          <w:color w:val="555555"/>
+          <w:sz w:val="22"/>
+        </w:rPr>
+        <w:t xml:space="preserve"> </w:t>
+      </w:r>
+      <w:r>
+        <w:rPr>
+          <w:rFonts w:ascii="Helvetica Neue" w:hAnsi="Helvetica Neue"/>
+          <w:color w:val="555555"/>
+          <w:sz w:val="22"/>
+          <w:highlight w:val="yellow"/>
+        </w:rPr>
+        <w:t>and clearly describe which model you feel is the best in terms of being able to predict future sale prices of homes in Ames, Iowa.</w:t>
+      </w:r>
+      <w:r>
+        <w:rPr>
+          <w:rFonts w:ascii="Helvetica Neue" w:hAnsi="Helvetica Neue"/>
+          <w:color w:val="555555"/>
+          <w:sz w:val="22"/>
+        </w:rPr>
+        <w:t xml:space="preserve">  </w:t>
       </w:r>
       <w:r>
         <w:rPr>
@@ -1639,16 +1845,40 @@
         <w:t xml:space="preserve"> 1</w:t>
       </w:r>
       <w:r>
-        <w:t>: ALL ANALYSE</w:t>
-      </w:r>
-      <w:r>
+        <w:t xml:space="preserve">: </w:t>
+      </w:r>
+      <w:r>
+        <w:rPr>
+          <w:highlight w:val="cyan"/>
+        </w:rPr>
+        <w:t>ALL ANALYSE</w:t>
+      </w:r>
+      <w:r>
+        <w:rPr>
+          <w:highlight w:val="cyan"/>
+        </w:rPr>
         <w:t xml:space="preserve">S MUST BE DONE IN SAS </w:t>
       </w:r>
       <w:r>
-        <w:t xml:space="preserve">or R </w:t>
-      </w:r>
-      <w:r>
-        <w:t>and all code must be placed in the appendix.  Part of the grading process will be to run the code and verify the Kaggle score for each group.</w:t>
+        <w:rPr>
+          <w:highlight w:val="cyan"/>
+        </w:rPr>
+        <w:t>or R</w:t>
+      </w:r>
+      <w:r>
+        <w:t xml:space="preserve"> </w:t>
+      </w:r>
+      <w:r>
+        <w:t xml:space="preserve">and </w:t>
+      </w:r>
+      <w:r>
+        <w:rPr>
+          <w:highlight w:val="yellow"/>
+        </w:rPr>
+        <w:t>all code must be placed in the appendix</w:t>
+      </w:r>
+      <w:r>
+        <w:t>.  Part of the grading process will be to run the code and verify the Kaggle score for each group.</w:t>
       </w:r>
     </w:p>
     <w:p/>
@@ -1801,6 +2031,7 @@
         <w:ind w:left="720"/>
       </w:pPr>
       <w:r>
+        <w:lastRenderedPageBreak/>
         <w:t>(Where did the data come from?  How big is it? How many observations?  Where can we find out more?  What are the specific variables that we need to know with respect to your analysis?)</w:t>
       </w:r>
     </w:p>
@@ -1815,7 +2046,6 @@
     </w:p>
     <w:p>
       <w:r>
-        <w:lastRenderedPageBreak/>
         <w:tab/>
       </w:r>
       <w:r>
@@ -2416,7 +2646,6 @@
         <w:ind w:firstLine="720"/>
       </w:pPr>
       <w:r>
-        <w:lastRenderedPageBreak/>
         <w:tab/>
       </w:r>
       <w:r>
@@ -2601,8 +2830,6 @@
       </w:pPr>
       <w:r>
         <w:tab/>
-      </w:r>
-      <w:r>
         <w:t>Fitting Each of the 4 Models</w:t>
       </w:r>
     </w:p>

</xml_diff>